<commit_message>
Changes licence on MSTs activity to be creative commons
Also fixes typos
</commit_message>
<xml_diff>
--- a/day2/msts_in_edgy/Edgy Activity - Finding MSTs in Edgy.docx
+++ b/day2/msts_in_edgy/Edgy Activity - Finding MSTs in Edgy.docx
@@ -15,7 +15,7 @@
         <w:pStyle w:val="Author"/>
       </w:pPr>
       <w:r>
-        <w:t>CS4S Maths Workshop @ the University of Newcastle</w:t>
+        <w:t>CS4S Maths - Networks Workshop</w:t>
       </w:r>
     </w:p>
     <w:p>
@@ -149,13 +149,7 @@
         <w:rPr>
           <w:i/>
         </w:rPr>
-        <w:t>Li</w:t>
-      </w:r>
-      <w:r>
-        <w:rPr>
-          <w:i/>
-        </w:rPr>
-        <w:t>sts</w:t>
+        <w:t>Lists</w:t>
       </w:r>
       <w:r>
         <w:t xml:space="preserve"> and </w:t>
@@ -185,7 +179,10 @@
         <w:pStyle w:val="FirstParagraph"/>
       </w:pPr>
       <w:r>
-        <w:t xml:space="preserve">The project that you create today will be a </w:t>
+        <w:t>The project that you</w:t>
+      </w:r>
+      <w:r>
+        <w:t xml:space="preserve"> create today will be a </w:t>
       </w:r>
       <w:r>
         <w:rPr>
@@ -256,7 +253,10 @@
         <w:t>program</w:t>
       </w:r>
       <w:r>
-        <w:t xml:space="preserve">, the </w:t>
+        <w:t>, the</w:t>
+      </w:r>
+      <w:r>
+        <w:t xml:space="preserve"> </w:t>
       </w:r>
       <w:r>
         <w:rPr>
@@ -287,8 +287,8 @@
           <w:lang w:val="en-GB" w:eastAsia="en-GB"/>
         </w:rPr>
         <w:drawing>
-          <wp:inline distT="0" distB="0" distL="0" distR="0" wp14:anchorId="5F88255C" wp14:editId="050E1444">
-            <wp:extent cx="4051935" cy="1706489"/>
+          <wp:inline distT="0" distB="0" distL="0" distR="0" wp14:anchorId="3F87B5AB" wp14:editId="545145F9">
+            <wp:extent cx="5219700" cy="2228850"/>
             <wp:effectExtent l="0" t="0" r="0" b="0"/>
             <wp:docPr id="1" name="Picture"/>
             <wp:cNvGraphicFramePr/>
@@ -310,7 +310,7 @@
                   <pic:spPr bwMode="auto">
                     <a:xfrm>
                       <a:off x="0" y="0"/>
-                      <a:ext cx="4066447" cy="1712601"/>
+                      <a:ext cx="5219700" cy="2228850"/>
                     </a:xfrm>
                     <a:prstGeom prst="rect">
                       <a:avLst/>
@@ -341,7 +341,13 @@
           <w:rPr>
             <w:rStyle w:val="Hyperlink"/>
           </w:rPr>
-          <w:t>download as an XML file from this link</w:t>
+          <w:t>down</w:t>
+        </w:r>
+        <w:r>
+          <w:rPr>
+            <w:rStyle w:val="Hyperlink"/>
+          </w:rPr>
+          <w:t>load as an XML file from this link</w:t>
         </w:r>
       </w:hyperlink>
       <w:r>
@@ -363,10 +369,10 @@
         <w:t>Cloud Account</w:t>
       </w:r>
       <w:r>
-        <w:t>, so you can save the project you create today by exporting the final project as an XML file and</w:t>
-      </w:r>
-      <w:r>
-        <w:t xml:space="preserve"> sending it to yourself via email or putting it on a USB drive.</w:t>
+        <w:t xml:space="preserve">, so you can save the project you create today by exporting the final project as an XML file and sending it to yourself via email or putting it </w:t>
+      </w:r>
+      <w:r>
+        <w:t>on a USB drive.</w:t>
       </w:r>
     </w:p>
     <w:p>
@@ -376,6 +382,7 @@
       <w:bookmarkStart w:id="2" w:name="finding-minimum-spanning-trees"/>
       <w:bookmarkEnd w:id="2"/>
       <w:r>
+        <w:lastRenderedPageBreak/>
         <w:t>Finding Minimum Spanning Trees</w:t>
       </w:r>
     </w:p>
@@ -412,7 +419,6 @@
       <w:bookmarkStart w:id="3" w:name="trees"/>
       <w:bookmarkEnd w:id="3"/>
       <w:r>
-        <w:lastRenderedPageBreak/>
         <w:t>Trees</w:t>
       </w:r>
     </w:p>
@@ -454,10 +460,7 @@
         <w:t>cycles</w:t>
       </w:r>
       <w:r>
-        <w:t>) and that ar</w:t>
-      </w:r>
-      <w:r>
-        <w:t xml:space="preserve">e </w:t>
+        <w:t xml:space="preserve">) and that are </w:t>
       </w:r>
       <w:r>
         <w:rPr>
@@ -466,7 +469,10 @@
         <w:t>connected</w:t>
       </w:r>
       <w:r>
-        <w:t xml:space="preserve"> (there is at least one path from every </w:t>
+        <w:t xml:space="preserve"> </w:t>
+      </w:r>
+      <w:r>
+        <w:t xml:space="preserve">(there is at least one path from every </w:t>
       </w:r>
       <w:r>
         <w:rPr>
@@ -580,7 +586,13 @@
         <w:rPr>
           <w:i/>
         </w:rPr>
-        <w:t>Trees</w:t>
+        <w:t>Tr</w:t>
+      </w:r>
+      <w:r>
+        <w:rPr>
+          <w:i/>
+        </w:rPr>
+        <w:t>ees</w:t>
       </w:r>
       <w:r>
         <w:t>.</w:t>
@@ -688,13 +700,7 @@
         <w:rPr>
           <w:i/>
         </w:rPr>
-        <w:t>Tr</w:t>
-      </w:r>
-      <w:r>
-        <w:rPr>
-          <w:i/>
-        </w:rPr>
-        <w:t>ee</w:t>
+        <w:t>Tree</w:t>
       </w:r>
     </w:p>
     <w:p>
@@ -705,7 +711,13 @@
         <w:rPr>
           <w:i/>
         </w:rPr>
-        <w:t>Minimum Spanning Trees</w:t>
+        <w:t>Minimum Sp</w:t>
+      </w:r>
+      <w:r>
+        <w:rPr>
+          <w:i/>
+        </w:rPr>
+        <w:t>anning Trees</w:t>
       </w:r>
       <w:r>
         <w:t xml:space="preserve"> are mentioned in the </w:t>
@@ -725,13 +737,13 @@
         <w:rPr>
           <w:i/>
         </w:rPr>
-        <w:t>N1</w:t>
-      </w:r>
-      <w:r>
-        <w:rPr>
-          <w:i/>
-        </w:rPr>
-        <w:t>.2: Shortest paths</w:t>
+        <w:t xml:space="preserve">N1.2: Shortest </w:t>
+      </w:r>
+      <w:r>
+        <w:rPr>
+          <w:i/>
+        </w:rPr>
+        <w:t>paths</w:t>
       </w:r>
       <w:r>
         <w:t xml:space="preserve"> mentions that students should be able to:</w:t>
@@ -842,10 +854,10 @@
         </w:numPr>
       </w:pPr>
       <w:r>
-        <w:t>determ</w:t>
-      </w:r>
-      <w:r>
-        <w:t xml:space="preserve">ine the definition of a </w:t>
+        <w:t>determine the defin</w:t>
+      </w:r>
+      <w:r>
+        <w:t xml:space="preserve">ition of a </w:t>
       </w:r>
       <w:r>
         <w:rPr>
@@ -1191,7 +1203,11 @@
         <w:t>Edgy</w:t>
       </w:r>
       <w:r>
-        <w:t xml:space="preserve"> Otherwise, we recommend that you try the </w:t>
+        <w:t xml:space="preserve"> Otherwise, we recommend that you try </w:t>
+      </w:r>
+      <w:r>
+        <w:lastRenderedPageBreak/>
+        <w:t xml:space="preserve">the </w:t>
       </w:r>
       <w:r>
         <w:rPr>
@@ -1220,7 +1236,6 @@
         <w:pStyle w:val="BodyText"/>
       </w:pPr>
       <w:r>
-        <w:lastRenderedPageBreak/>
         <w:t xml:space="preserve">You can run the </w:t>
       </w:r>
       <w:r>
@@ -1780,7 +1795,7 @@
           <w:lang w:val="en-GB" w:eastAsia="en-GB"/>
         </w:rPr>
         <w:drawing>
-          <wp:inline distT="0" distB="0" distL="0" distR="0" wp14:anchorId="7593C4D1" wp14:editId="40F28335">
+          <wp:inline distT="0" distB="0" distL="0" distR="0" wp14:anchorId="241381E9" wp14:editId="1B6B94C0">
             <wp:extent cx="4114800" cy="314325"/>
             <wp:effectExtent l="0" t="0" r="0" b="0"/>
             <wp:docPr id="2" name="Picture"/>
@@ -1918,7 +1933,28 @@
       <w:pPr>
         <w:pStyle w:val="BodyText"/>
       </w:pPr>
-      <w:r>
+    </w:p>
+    <w:p>
+      <w:pPr>
+        <w:pStyle w:val="BodyText"/>
+      </w:pPr>
+    </w:p>
+    <w:p>
+      <w:pPr>
+        <w:pStyle w:val="BodyText"/>
+      </w:pPr>
+    </w:p>
+    <w:p>
+      <w:pPr>
+        <w:pStyle w:val="BodyText"/>
+      </w:pPr>
+    </w:p>
+    <w:p>
+      <w:pPr>
+        <w:pStyle w:val="BodyText"/>
+      </w:pPr>
+      <w:r>
+        <w:lastRenderedPageBreak/>
         <w:t xml:space="preserve">After clicking the above blocks with the </w:t>
       </w:r>
       <w:r>
@@ -1958,9 +1994,8 @@
           <w:noProof/>
           <w:lang w:val="en-GB" w:eastAsia="en-GB"/>
         </w:rPr>
-        <w:lastRenderedPageBreak/>
         <w:drawing>
-          <wp:inline distT="0" distB="0" distL="0" distR="0" wp14:anchorId="32A056B4" wp14:editId="4C2B180C">
+          <wp:inline distT="0" distB="0" distL="0" distR="0" wp14:anchorId="093639B5" wp14:editId="005091D3">
             <wp:extent cx="1619250" cy="1524000"/>
             <wp:effectExtent l="0" t="0" r="0" b="0"/>
             <wp:docPr id="3" name="Picture"/>
@@ -2151,7 +2186,7 @@
           <w:lang w:val="en-GB" w:eastAsia="en-GB"/>
         </w:rPr>
         <w:drawing>
-          <wp:inline distT="0" distB="0" distL="0" distR="0" wp14:anchorId="2C466A57" wp14:editId="246A4740">
+          <wp:inline distT="0" distB="0" distL="0" distR="0" wp14:anchorId="2DF7008E" wp14:editId="77DD0434">
             <wp:extent cx="1485900" cy="1609725"/>
             <wp:effectExtent l="0" t="0" r="0" b="0"/>
             <wp:docPr id="4" name="Picture"/>
@@ -2635,8 +2670,11 @@
       <w:bookmarkStart w:id="10" w:name="parsons-problem"/>
       <w:bookmarkEnd w:id="10"/>
       <w:r>
+        <w:lastRenderedPageBreak/>
         <w:t>Parson's Problem</w:t>
       </w:r>
+      <w:bookmarkStart w:id="11" w:name="_GoBack"/>
+      <w:bookmarkEnd w:id="11"/>
     </w:p>
     <w:p>
       <w:pPr>
@@ -2648,8 +2686,8 @@
           <w:lang w:val="en-GB" w:eastAsia="en-GB"/>
         </w:rPr>
         <w:drawing>
-          <wp:inline distT="0" distB="0" distL="0" distR="0" wp14:anchorId="1C3C2C35" wp14:editId="4B78AB72">
-            <wp:extent cx="2451735" cy="4705985"/>
+          <wp:inline distT="0" distB="0" distL="0" distR="0" wp14:anchorId="74F72517" wp14:editId="045DBBA3">
+            <wp:extent cx="2680335" cy="5220970"/>
             <wp:effectExtent l="0" t="0" r="0" b="0"/>
             <wp:docPr id="5" name="Picture"/>
             <wp:cNvGraphicFramePr/>
@@ -2671,7 +2709,7 @@
                   <pic:spPr bwMode="auto">
                     <a:xfrm>
                       <a:off x="0" y="0"/>
-                      <a:ext cx="2455845" cy="4713874"/>
+                      <a:ext cx="2680335" cy="5220970"/>
                     </a:xfrm>
                     <a:prstGeom prst="rect">
                       <a:avLst/>
@@ -2694,142 +2732,142 @@
       <w:pPr>
         <w:pStyle w:val="Heading2"/>
       </w:pPr>
-      <w:bookmarkStart w:id="11" w:name="full-blocks"/>
-      <w:bookmarkEnd w:id="11"/>
+      <w:bookmarkStart w:id="12" w:name="full-blocks"/>
+      <w:bookmarkEnd w:id="12"/>
+      <w:r>
+        <w:t>Full Blocks</w:t>
+      </w:r>
+    </w:p>
+    <w:p>
+      <w:pPr>
+        <w:pStyle w:val="FirstParagraph"/>
+      </w:pPr>
+      <w:r>
+        <w:t xml:space="preserve">A picture that shows the blocks for </w:t>
+      </w:r>
+      <w:r>
+        <w:rPr>
+          <w:i/>
+        </w:rPr>
+        <w:t>Kruskal's algorithm</w:t>
+      </w:r>
+      <w:r>
+        <w:t xml:space="preserve"> arranged in the correct order is available on the </w:t>
+      </w:r>
+      <w:r>
+        <w:rPr>
+          <w:i/>
+        </w:rPr>
+        <w:t>solutions</w:t>
+      </w:r>
+      <w:r>
+        <w:t xml:space="preserve"> page for this workshop</w:t>
+      </w:r>
+      <w:r>
+        <w:t xml:space="preserve"> session. You may want to compare your final result with this picture, to check if you have arranged the blocks in the right order.</w:t>
+      </w:r>
+    </w:p>
+    <w:p>
+      <w:pPr>
+        <w:pStyle w:val="Heading1"/>
+      </w:pPr>
+      <w:bookmarkStart w:id="13" w:name="prims-algorithm"/>
+      <w:bookmarkEnd w:id="13"/>
+      <w:r>
+        <w:t>Prim's Algorithm</w:t>
+      </w:r>
+    </w:p>
+    <w:p>
+      <w:pPr>
+        <w:pStyle w:val="FirstParagraph"/>
+      </w:pPr>
+      <w:r>
+        <w:t xml:space="preserve">Before moving onto the next section, create a </w:t>
+      </w:r>
+      <w:r>
+        <w:rPr>
+          <w:i/>
+        </w:rPr>
+        <w:t>variable</w:t>
+      </w:r>
+      <w:r>
+        <w:t xml:space="preserve"> named </w:t>
+      </w:r>
+      <w:r>
+        <w:rPr>
+          <w:i/>
+        </w:rPr>
+        <w:t>nodes in mst</w:t>
+      </w:r>
+      <w:r>
+        <w:t xml:space="preserve"> by clicking the </w:t>
+      </w:r>
+      <w:r>
+        <w:rPr>
+          <w:i/>
+        </w:rPr>
+        <w:t>Make a variable</w:t>
+      </w:r>
+      <w:r>
+        <w:t xml:space="preserve"> b</w:t>
+      </w:r>
+      <w:r>
+        <w:t xml:space="preserve">utton in the </w:t>
+      </w:r>
+      <w:r>
+        <w:rPr>
+          <w:i/>
+        </w:rPr>
+        <w:t>Variables</w:t>
+      </w:r>
+      <w:r>
+        <w:t xml:space="preserve"> section. This </w:t>
+      </w:r>
+      <w:r>
+        <w:rPr>
+          <w:i/>
+        </w:rPr>
+        <w:t>variable</w:t>
+      </w:r>
+      <w:r>
+        <w:t xml:space="preserve"> will be used to record how many </w:t>
+      </w:r>
+      <w:r>
+        <w:rPr>
+          <w:i/>
+        </w:rPr>
+        <w:t>edges</w:t>
+      </w:r>
+      <w:r>
+        <w:t xml:space="preserve"> have been added to the </w:t>
+      </w:r>
+      <w:r>
+        <w:rPr>
+          <w:i/>
+        </w:rPr>
+        <w:t>MST</w:t>
+      </w:r>
+      <w:r>
+        <w:t xml:space="preserve"> in </w:t>
+      </w:r>
+      <w:r>
+        <w:rPr>
+          <w:i/>
+        </w:rPr>
+        <w:t>Kruskal's algorithm</w:t>
+      </w:r>
+      <w:r>
+        <w:t>.</w:t>
+      </w:r>
+    </w:p>
+    <w:p>
+      <w:pPr>
+        <w:pStyle w:val="Heading2"/>
+      </w:pPr>
+      <w:bookmarkStart w:id="14" w:name="priority-queues"/>
+      <w:bookmarkEnd w:id="14"/>
       <w:r>
         <w:lastRenderedPageBreak/>
-        <w:t>Full Blocks</w:t>
-      </w:r>
-    </w:p>
-    <w:p>
-      <w:pPr>
-        <w:pStyle w:val="FirstParagraph"/>
-      </w:pPr>
-      <w:r>
-        <w:t xml:space="preserve">A picture that shows the blocks for </w:t>
-      </w:r>
-      <w:r>
-        <w:rPr>
-          <w:i/>
-        </w:rPr>
-        <w:t>Kruskal's algorithm</w:t>
-      </w:r>
-      <w:r>
-        <w:t xml:space="preserve"> arranged in the correct order is available on the </w:t>
-      </w:r>
-      <w:r>
-        <w:rPr>
-          <w:i/>
-        </w:rPr>
-        <w:t>solutions</w:t>
-      </w:r>
-      <w:r>
-        <w:t xml:space="preserve"> page for this workshop</w:t>
-      </w:r>
-      <w:r>
-        <w:t xml:space="preserve"> session. You may want to compare your final result with this picture, to check if you have arranged the blocks in the right order.</w:t>
-      </w:r>
-    </w:p>
-    <w:p>
-      <w:pPr>
-        <w:pStyle w:val="Heading1"/>
-      </w:pPr>
-      <w:bookmarkStart w:id="12" w:name="prims-algorithm"/>
-      <w:bookmarkEnd w:id="12"/>
-      <w:r>
-        <w:t>Prim's Algorithm</w:t>
-      </w:r>
-    </w:p>
-    <w:p>
-      <w:pPr>
-        <w:pStyle w:val="FirstParagraph"/>
-      </w:pPr>
-      <w:r>
-        <w:t xml:space="preserve">Before moving onto the next section, create a </w:t>
-      </w:r>
-      <w:r>
-        <w:rPr>
-          <w:i/>
-        </w:rPr>
-        <w:t>variable</w:t>
-      </w:r>
-      <w:r>
-        <w:t xml:space="preserve"> named </w:t>
-      </w:r>
-      <w:r>
-        <w:rPr>
-          <w:i/>
-        </w:rPr>
-        <w:t>nodes in mst</w:t>
-      </w:r>
-      <w:r>
-        <w:t xml:space="preserve"> by clicking the </w:t>
-      </w:r>
-      <w:r>
-        <w:rPr>
-          <w:i/>
-        </w:rPr>
-        <w:t>Make a variable</w:t>
-      </w:r>
-      <w:r>
-        <w:t xml:space="preserve"> b</w:t>
-      </w:r>
-      <w:r>
-        <w:t xml:space="preserve">utton in the </w:t>
-      </w:r>
-      <w:r>
-        <w:rPr>
-          <w:i/>
-        </w:rPr>
-        <w:t>Variables</w:t>
-      </w:r>
-      <w:r>
-        <w:t xml:space="preserve"> section. This </w:t>
-      </w:r>
-      <w:r>
-        <w:rPr>
-          <w:i/>
-        </w:rPr>
-        <w:t>variable</w:t>
-      </w:r>
-      <w:r>
-        <w:t xml:space="preserve"> will be used to record how many </w:t>
-      </w:r>
-      <w:r>
-        <w:rPr>
-          <w:i/>
-        </w:rPr>
-        <w:t>edges</w:t>
-      </w:r>
-      <w:r>
-        <w:t xml:space="preserve"> have been added to the </w:t>
-      </w:r>
-      <w:r>
-        <w:rPr>
-          <w:i/>
-        </w:rPr>
-        <w:t>MST</w:t>
-      </w:r>
-      <w:r>
-        <w:t xml:space="preserve"> in </w:t>
-      </w:r>
-      <w:r>
-        <w:rPr>
-          <w:i/>
-        </w:rPr>
-        <w:t>Kruskal's algorithm</w:t>
-      </w:r>
-      <w:r>
-        <w:t>.</w:t>
-      </w:r>
-    </w:p>
-    <w:p>
-      <w:pPr>
-        <w:pStyle w:val="Heading2"/>
-      </w:pPr>
-      <w:bookmarkStart w:id="13" w:name="priority-queues"/>
-      <w:bookmarkEnd w:id="13"/>
-      <w:r>
         <w:t>Priority Queues</w:t>
       </w:r>
     </w:p>
@@ -2959,7 +2997,7 @@
         <w:pStyle w:val="Compact"/>
         <w:numPr>
           <w:ilvl w:val="0"/>
-          <w:numId w:val="14"/>
+          <w:numId w:val="13"/>
         </w:numPr>
       </w:pPr>
       <w:r>
@@ -3061,7 +3099,7 @@
         <w:pStyle w:val="Compact"/>
         <w:numPr>
           <w:ilvl w:val="0"/>
-          <w:numId w:val="14"/>
+          <w:numId w:val="13"/>
         </w:numPr>
       </w:pPr>
       <w:r>
@@ -3106,7 +3144,7 @@
         <w:pStyle w:val="Compact"/>
         <w:numPr>
           <w:ilvl w:val="0"/>
-          <w:numId w:val="14"/>
+          <w:numId w:val="13"/>
         </w:numPr>
       </w:pPr>
       <w:r>
@@ -3197,7 +3235,7 @@
           <w:lang w:val="en-GB" w:eastAsia="en-GB"/>
         </w:rPr>
         <w:drawing>
-          <wp:inline distT="0" distB="0" distL="0" distR="0" wp14:anchorId="6F56051C" wp14:editId="520EF510">
+          <wp:inline distT="0" distB="0" distL="0" distR="0" wp14:anchorId="470046BB" wp14:editId="70A66094">
             <wp:extent cx="2286000" cy="1857375"/>
             <wp:effectExtent l="0" t="0" r="0" b="0"/>
             <wp:docPr id="6" name="Picture"/>
@@ -3317,7 +3355,6 @@
         <w:pStyle w:val="BodyText"/>
       </w:pPr>
       <w:r>
-        <w:lastRenderedPageBreak/>
         <w:t xml:space="preserve">Use the following blocks to make the </w:t>
       </w:r>
       <w:r>
@@ -3367,7 +3404,7 @@
           <w:lang w:val="en-GB" w:eastAsia="en-GB"/>
         </w:rPr>
         <w:drawing>
-          <wp:inline distT="0" distB="0" distL="0" distR="0" wp14:anchorId="22DC4440" wp14:editId="77331221">
+          <wp:inline distT="0" distB="0" distL="0" distR="0" wp14:anchorId="39D3F624" wp14:editId="13969DF8">
             <wp:extent cx="4391025" cy="952500"/>
             <wp:effectExtent l="0" t="0" r="0" b="0"/>
             <wp:docPr id="7" name="Picture"/>
@@ -3411,6 +3448,16 @@
     </w:p>
     <w:p>
       <w:pPr>
+        <w:pStyle w:val="Figure"/>
+      </w:pPr>
+    </w:p>
+    <w:p>
+      <w:pPr>
+        <w:pStyle w:val="Figure"/>
+      </w:pPr>
+    </w:p>
+    <w:p>
+      <w:pPr>
         <w:pStyle w:val="FirstParagraph"/>
       </w:pPr>
       <w:r>
@@ -3452,6 +3499,7 @@
               <w:rPr>
                 <w:b/>
               </w:rPr>
+              <w:lastRenderedPageBreak/>
               <w:t>Edge</w:t>
             </w:r>
           </w:p>
@@ -3605,7 +3653,7 @@
     </w:p>
     <w:p>
       <w:pPr>
-        <w:pStyle w:val="Figure"/>
+        <w:pStyle w:val="BodyText"/>
       </w:pPr>
       <w:r>
         <w:rPr>
@@ -3613,7 +3661,7 @@
           <w:lang w:val="en-GB" w:eastAsia="en-GB"/>
         </w:rPr>
         <w:drawing>
-          <wp:inline distT="0" distB="0" distL="0" distR="0" wp14:anchorId="7D4B75BE" wp14:editId="52F100AB">
+          <wp:inline distT="0" distB="0" distL="0" distR="0" wp14:anchorId="1436F33C" wp14:editId="1B1E0ADB">
             <wp:extent cx="2238375" cy="276225"/>
             <wp:effectExtent l="0" t="0" r="0" b="0"/>
             <wp:docPr id="8" name="Picture"/>
@@ -3654,10 +3702,13 @@
           </wp:inline>
         </w:drawing>
       </w:r>
-    </w:p>
-    <w:p>
-      <w:pPr>
-        <w:pStyle w:val="FirstParagraph"/>
+      <w:r>
+        <w:t xml:space="preserve"> </w:t>
+      </w:r>
+    </w:p>
+    <w:p>
+      <w:pPr>
+        <w:pStyle w:val="BodyText"/>
       </w:pPr>
       <w:r>
         <w:t xml:space="preserve">The </w:t>
@@ -3820,8 +3871,8 @@
       <w:pPr>
         <w:pStyle w:val="Heading2"/>
       </w:pPr>
-      <w:bookmarkStart w:id="14" w:name="text-description-1"/>
-      <w:bookmarkEnd w:id="14"/>
+      <w:bookmarkStart w:id="15" w:name="text-description-1"/>
+      <w:bookmarkEnd w:id="15"/>
       <w:r>
         <w:t>Text Description</w:t>
       </w:r>
@@ -4098,8 +4149,36 @@
       <w:pPr>
         <w:pStyle w:val="BodyText"/>
       </w:pPr>
-      <w:bookmarkStart w:id="15" w:name="_GoBack"/>
-      <w:bookmarkEnd w:id="15"/>
+    </w:p>
+    <w:p>
+      <w:pPr>
+        <w:pStyle w:val="BodyText"/>
+      </w:pPr>
+    </w:p>
+    <w:p>
+      <w:pPr>
+        <w:pStyle w:val="BodyText"/>
+      </w:pPr>
+    </w:p>
+    <w:p>
+      <w:pPr>
+        <w:pStyle w:val="BodyText"/>
+      </w:pPr>
+    </w:p>
+    <w:p>
+      <w:pPr>
+        <w:pStyle w:val="BodyText"/>
+      </w:pPr>
+    </w:p>
+    <w:p>
+      <w:pPr>
+        <w:pStyle w:val="BodyText"/>
+      </w:pPr>
+    </w:p>
+    <w:p>
+      <w:pPr>
+        <w:pStyle w:val="BodyText"/>
+      </w:pPr>
     </w:p>
     <w:p>
       <w:pPr>
@@ -4675,7 +4754,7 @@
           <w:lang w:val="en-GB" w:eastAsia="en-GB"/>
         </w:rPr>
         <w:drawing>
-          <wp:inline distT="0" distB="0" distL="0" distR="0" wp14:anchorId="02B389B3" wp14:editId="3CB648E2">
+          <wp:inline distT="0" distB="0" distL="0" distR="0" wp14:anchorId="6A934707" wp14:editId="2F18BEB8">
             <wp:extent cx="3343275" cy="4333875"/>
             <wp:effectExtent l="0" t="0" r="0" b="0"/>
             <wp:docPr id="9" name="Picture"/>
@@ -4764,6 +4843,11 @@
     </w:p>
     <w:p>
       <w:pPr>
+        <w:pStyle w:val="Figure"/>
+      </w:pPr>
+    </w:p>
+    <w:p>
+      <w:pPr>
         <w:pStyle w:val="Heading3"/>
       </w:pPr>
       <w:bookmarkStart w:id="19" w:name="adding-nodes-and-edges"/>
@@ -4865,8 +4949,8 @@
           <w:lang w:val="en-GB" w:eastAsia="en-GB"/>
         </w:rPr>
         <w:drawing>
-          <wp:inline distT="0" distB="0" distL="0" distR="0" wp14:anchorId="3816CA11" wp14:editId="5D52AEFD">
-            <wp:extent cx="5943600" cy="4217572"/>
+          <wp:inline distT="0" distB="0" distL="0" distR="0" wp14:anchorId="63597740" wp14:editId="7A40CD5B">
+            <wp:extent cx="5943600" cy="4301192"/>
             <wp:effectExtent l="0" t="0" r="0" b="0"/>
             <wp:docPr id="10" name="Picture"/>
             <wp:cNvGraphicFramePr/>
@@ -4888,7 +4972,7 @@
                   <pic:spPr bwMode="auto">
                     <a:xfrm>
                       <a:off x="0" y="0"/>
-                      <a:ext cx="5943600" cy="4217572"/>
+                      <a:ext cx="5943600" cy="4301192"/>
                     </a:xfrm>
                     <a:prstGeom prst="rect">
                       <a:avLst/>
@@ -5131,7 +5215,11 @@
         <w:t>MST</w:t>
       </w:r>
       <w:r>
-        <w:t xml:space="preserve">, the </w:t>
+        <w:t xml:space="preserve">, </w:t>
+      </w:r>
+      <w:r>
+        <w:lastRenderedPageBreak/>
+        <w:t xml:space="preserve">the </w:t>
       </w:r>
       <w:r>
         <w:rPr>
@@ -5173,7 +5261,6 @@
         <w:rPr>
           <w:i/>
         </w:rPr>
-        <w:lastRenderedPageBreak/>
         <w:t>ed</w:t>
       </w:r>
       <w:r>
@@ -5301,7 +5388,7 @@
         <w:pStyle w:val="Compact"/>
         <w:numPr>
           <w:ilvl w:val="0"/>
-          <w:numId w:val="13"/>
+          <w:numId w:val="14"/>
         </w:numPr>
       </w:pPr>
       <w:r>
@@ -5316,7 +5403,7 @@
         <w:pStyle w:val="Compact"/>
         <w:numPr>
           <w:ilvl w:val="0"/>
-          <w:numId w:val="13"/>
+          <w:numId w:val="14"/>
         </w:numPr>
       </w:pPr>
       <w:r>
@@ -5438,6 +5525,8 @@
       <w:pgSz w:w="12240" w:h="15840"/>
       <w:pgMar w:top="1440" w:right="1440" w:bottom="1440" w:left="1440" w:header="720" w:footer="720" w:gutter="0"/>
       <w:cols w:space="720"/>
+      <w:titlePg/>
+      <w:docGrid w:linePitch="326"/>
     </w:sectPr>
   </w:body>
 </w:document>
@@ -5571,7 +5660,7 @@
         <w:noProof/>
         <w:sz w:val="18"/>
       </w:rPr>
-      <w:t>11</w:t>
+      <w:t>12</w:t>
     </w:r>
     <w:r>
       <w:rPr>
@@ -5630,6 +5719,261 @@
 
 <file path=word/footer3.xml><?xml version="1.0" encoding="utf-8"?>
 <w:ftr xmlns:wpc="http://schemas.microsoft.com/office/word/2010/wordprocessingCanvas" xmlns:mo="http://schemas.microsoft.com/office/mac/office/2008/main" xmlns:mc="http://schemas.openxmlformats.org/markup-compatibility/2006" xmlns:mv="urn:schemas-microsoft-com:mac:vml" xmlns:o="urn:schemas-microsoft-com:office:office" xmlns:r="http://schemas.openxmlformats.org/officeDocument/2006/relationships" xmlns:m="http://schemas.openxmlformats.org/officeDocument/2006/math" xmlns:v="urn:schemas-microsoft-com:vml" xmlns:wp14="http://schemas.microsoft.com/office/word/2010/wordprocessingDrawing" xmlns:wp="http://schemas.openxmlformats.org/drawingml/2006/wordprocessingDrawing" xmlns:w10="urn:schemas-microsoft-com:office:word" xmlns:w="http://schemas.openxmlformats.org/wordprocessingml/2006/main" xmlns:w14="http://schemas.microsoft.com/office/word/2010/wordml" xmlns:w15="http://schemas.microsoft.com/office/word/2012/wordml" xmlns:wpg="http://schemas.microsoft.com/office/word/2010/wordprocessingGroup" xmlns:wpi="http://schemas.microsoft.com/office/word/2010/wordprocessingInk" xmlns:wne="http://schemas.microsoft.com/office/word/2006/wordml" xmlns:wps="http://schemas.microsoft.com/office/word/2010/wordprocessingShape" mc:Ignorable="w14 w15 wp14">
+  <w:p>
+    <w:pPr>
+      <w:pStyle w:val="Footer"/>
+      <w:ind w:right="360"/>
+      <w:rPr>
+        <w:rFonts w:ascii="Calibri" w:hAnsi="Calibri"/>
+        <w:sz w:val="18"/>
+        <w:szCs w:val="18"/>
+      </w:rPr>
+    </w:pPr>
+  </w:p>
+  <w:p>
+    <w:pPr>
+      <w:pStyle w:val="Footer"/>
+      <w:ind w:right="360"/>
+      <w:rPr>
+        <w:rFonts w:ascii="Calibri" w:hAnsi="Calibri"/>
+        <w:sz w:val="18"/>
+        <w:szCs w:val="18"/>
+      </w:rPr>
+    </w:pPr>
+    <w:r>
+      <w:rPr>
+        <w:rFonts w:ascii="Times New Roman" w:eastAsia="Times New Roman" w:hAnsi="Times New Roman" w:cs="Times New Roman"/>
+        <w:noProof/>
+        <w:lang w:val="en-GB" w:eastAsia="en-GB"/>
+      </w:rPr>
+      <w:drawing>
+        <wp:anchor distT="0" distB="0" distL="114300" distR="114300" simplePos="0" relativeHeight="251659264" behindDoc="0" locked="0" layoutInCell="1" allowOverlap="1" wp14:anchorId="4B778A30" wp14:editId="43FD251C">
+          <wp:simplePos x="0" y="0"/>
+          <wp:positionH relativeFrom="column">
+            <wp:posOffset>1304925</wp:posOffset>
+          </wp:positionH>
+          <wp:positionV relativeFrom="paragraph">
+            <wp:posOffset>-87630</wp:posOffset>
+          </wp:positionV>
+          <wp:extent cx="610235" cy="212090"/>
+          <wp:effectExtent l="0" t="0" r="0" b="0"/>
+          <wp:wrapTight wrapText="bothSides">
+            <wp:wrapPolygon edited="0">
+              <wp:start x="0" y="0"/>
+              <wp:lineTo x="0" y="18108"/>
+              <wp:lineTo x="20678" y="18108"/>
+              <wp:lineTo x="20678" y="0"/>
+              <wp:lineTo x="0" y="0"/>
+            </wp:wrapPolygon>
+          </wp:wrapTight>
+          <wp:docPr id="11" name="Picture 11" descr="reative Commons License"/>
+          <wp:cNvGraphicFramePr>
+            <a:graphicFrameLocks xmlns:a="http://schemas.openxmlformats.org/drawingml/2006/main" noChangeAspect="1"/>
+          </wp:cNvGraphicFramePr>
+          <a:graphic xmlns:a="http://schemas.openxmlformats.org/drawingml/2006/main">
+            <a:graphicData uri="http://schemas.openxmlformats.org/drawingml/2006/picture">
+              <pic:pic xmlns:pic="http://schemas.openxmlformats.org/drawingml/2006/picture">
+                <pic:nvPicPr>
+                  <pic:cNvPr id="0" name="Picture 1" descr="reative Commons License"/>
+                  <pic:cNvPicPr>
+                    <a:picLocks noChangeAspect="1" noChangeArrowheads="1"/>
+                  </pic:cNvPicPr>
+                </pic:nvPicPr>
+                <pic:blipFill>
+                  <a:blip r:embed="rId1">
+                    <a:extLst>
+                      <a:ext uri="{28A0092B-C50C-407E-A947-70E740481C1C}">
+                        <a14:useLocalDpi xmlns:a14="http://schemas.microsoft.com/office/drawing/2010/main" val="0"/>
+                      </a:ext>
+                    </a:extLst>
+                  </a:blip>
+                  <a:srcRect/>
+                  <a:stretch>
+                    <a:fillRect/>
+                  </a:stretch>
+                </pic:blipFill>
+                <pic:spPr bwMode="auto">
+                  <a:xfrm>
+                    <a:off x="0" y="0"/>
+                    <a:ext cx="610235" cy="212090"/>
+                  </a:xfrm>
+                  <a:prstGeom prst="rect">
+                    <a:avLst/>
+                  </a:prstGeom>
+                  <a:noFill/>
+                  <a:ln>
+                    <a:noFill/>
+                  </a:ln>
+                </pic:spPr>
+              </pic:pic>
+            </a:graphicData>
+          </a:graphic>
+          <wp14:sizeRelH relativeFrom="page">
+            <wp14:pctWidth>0</wp14:pctWidth>
+          </wp14:sizeRelH>
+          <wp14:sizeRelV relativeFrom="page">
+            <wp14:pctHeight>0</wp14:pctHeight>
+          </wp14:sizeRelV>
+        </wp:anchor>
+      </w:drawing>
+    </w:r>
+    <w:r>
+      <w:rPr>
+        <w:rFonts w:ascii="Calibri" w:hAnsi="Calibri"/>
+        <w:sz w:val="18"/>
+        <w:szCs w:val="18"/>
+      </w:rPr>
+      <w:t>© 2017</w:t>
+    </w:r>
+    <w:r>
+      <w:rPr>
+        <w:rFonts w:ascii="Calibri" w:hAnsi="Calibri"/>
+        <w:sz w:val="18"/>
+        <w:szCs w:val="18"/>
+      </w:rPr>
+      <w:t xml:space="preserve"> by Daniel Hickmott</w:t>
+    </w:r>
+    <w:r>
+      <w:rPr>
+        <w:rFonts w:ascii="Calibri" w:hAnsi="Calibri"/>
+        <w:sz w:val="18"/>
+        <w:szCs w:val="18"/>
+      </w:rPr>
+      <w:t xml:space="preserve"> </w:t>
+    </w:r>
+  </w:p>
+  <w:p>
+    <w:pPr>
+      <w:pStyle w:val="Footer"/>
+      <w:ind w:right="360"/>
+      <w:rPr>
+        <w:rFonts w:ascii="Calibri" w:hAnsi="Calibri"/>
+        <w:sz w:val="18"/>
+        <w:szCs w:val="18"/>
+      </w:rPr>
+    </w:pPr>
+    <w:r>
+      <w:rPr>
+        <w:rFonts w:ascii="Calibri" w:hAnsi="Calibri"/>
+        <w:sz w:val="18"/>
+        <w:szCs w:val="18"/>
+      </w:rPr>
+      <w:t xml:space="preserve">Except as otherwise noted, this </w:t>
+    </w:r>
+    <w:r>
+      <w:rPr>
+        <w:rFonts w:ascii="Calibri" w:hAnsi="Calibri"/>
+        <w:sz w:val="18"/>
+        <w:szCs w:val="18"/>
+      </w:rPr>
+      <w:t>Finding MSTS in</w:t>
+    </w:r>
+    <w:r>
+      <w:rPr>
+        <w:rFonts w:ascii="Calibri" w:hAnsi="Calibri"/>
+        <w:sz w:val="18"/>
+        <w:szCs w:val="18"/>
+      </w:rPr>
+      <w:t xml:space="preserve"> Activity</w:t>
+    </w:r>
+    <w:r>
+      <w:rPr>
+        <w:rFonts w:ascii="Calibri" w:hAnsi="Calibri"/>
+        <w:sz w:val="18"/>
+        <w:szCs w:val="18"/>
+      </w:rPr>
+      <w:t xml:space="preserve"> is licenced under the </w:t>
+    </w:r>
+    <w:hyperlink r:id="rId2" w:history="1">
+      <w:r>
+        <w:rPr>
+          <w:rStyle w:val="Hyperlink"/>
+          <w:rFonts w:ascii="Calibri" w:hAnsi="Calibri"/>
+          <w:sz w:val="18"/>
+          <w:szCs w:val="18"/>
+        </w:rPr>
+        <w:t xml:space="preserve">Attribution-NonCommercial-ShareAlike </w:t>
+      </w:r>
+      <w:r>
+        <w:rPr>
+          <w:rStyle w:val="Hyperlink"/>
+          <w:rFonts w:ascii="Calibri" w:hAnsi="Calibri"/>
+          <w:sz w:val="18"/>
+          <w:szCs w:val="18"/>
+        </w:rPr>
+        <w:t>4.0 International Licence</w:t>
+      </w:r>
+    </w:hyperlink>
+    <w:r>
+      <w:rPr>
+        <w:rFonts w:ascii="Calibri" w:hAnsi="Calibri"/>
+        <w:sz w:val="18"/>
+        <w:szCs w:val="18"/>
+      </w:rPr>
+      <w:t xml:space="preserve">. </w:t>
+    </w:r>
+  </w:p>
+  <w:p>
+    <w:pPr>
+      <w:pStyle w:val="Footer"/>
+      <w:framePr w:wrap="none" w:vAnchor="text" w:hAnchor="page" w:x="11062" w:y="22"/>
+      <w:rPr>
+        <w:rStyle w:val="PageNumber"/>
+        <w:rFonts w:ascii="Calibri" w:hAnsi="Calibri"/>
+        <w:sz w:val="11"/>
+        <w:szCs w:val="18"/>
+      </w:rPr>
+    </w:pPr>
+    <w:r>
+      <w:rPr>
+        <w:rStyle w:val="PageNumber"/>
+        <w:rFonts w:ascii="Calibri" w:hAnsi="Calibri"/>
+        <w:sz w:val="18"/>
+      </w:rPr>
+      <w:t xml:space="preserve">Page </w:t>
+    </w:r>
+    <w:r>
+      <w:rPr>
+        <w:rStyle w:val="PageNumber"/>
+        <w:rFonts w:ascii="Calibri" w:hAnsi="Calibri"/>
+        <w:sz w:val="18"/>
+      </w:rPr>
+      <w:fldChar w:fldCharType="begin"/>
+    </w:r>
+    <w:r>
+      <w:rPr>
+        <w:rStyle w:val="PageNumber"/>
+        <w:rFonts w:ascii="Calibri" w:hAnsi="Calibri"/>
+        <w:sz w:val="18"/>
+      </w:rPr>
+      <w:instrText xml:space="preserve">PAGE  </w:instrText>
+    </w:r>
+    <w:r>
+      <w:rPr>
+        <w:rStyle w:val="PageNumber"/>
+        <w:rFonts w:ascii="Calibri" w:hAnsi="Calibri"/>
+        <w:sz w:val="18"/>
+      </w:rPr>
+      <w:fldChar w:fldCharType="separate"/>
+    </w:r>
+    <w:r>
+      <w:rPr>
+        <w:rStyle w:val="PageNumber"/>
+        <w:rFonts w:ascii="Calibri" w:hAnsi="Calibri"/>
+        <w:noProof/>
+        <w:sz w:val="18"/>
+      </w:rPr>
+      <w:t>1</w:t>
+    </w:r>
+    <w:r>
+      <w:rPr>
+        <w:rStyle w:val="PageNumber"/>
+        <w:rFonts w:ascii="Calibri" w:hAnsi="Calibri"/>
+        <w:sz w:val="18"/>
+      </w:rPr>
+      <w:fldChar w:fldCharType="end"/>
+    </w:r>
+  </w:p>
   <w:p>
     <w:pPr>
       <w:pStyle w:val="Footer"/>
@@ -5690,9 +6034,348 @@
 <file path=word/numbering.xml><?xml version="1.0" encoding="utf-8"?>
 <w:numbering xmlns:wpc="http://schemas.microsoft.com/office/word/2010/wordprocessingCanvas" xmlns:mo="http://schemas.microsoft.com/office/mac/office/2008/main" xmlns:mc="http://schemas.openxmlformats.org/markup-compatibility/2006" xmlns:mv="urn:schemas-microsoft-com:mac:vml" xmlns:o="urn:schemas-microsoft-com:office:office" xmlns:r="http://schemas.openxmlformats.org/officeDocument/2006/relationships" xmlns:m="http://schemas.openxmlformats.org/officeDocument/2006/math" xmlns:v="urn:schemas-microsoft-com:vml" xmlns:wp14="http://schemas.microsoft.com/office/word/2010/wordprocessingDrawing" xmlns:wp="http://schemas.openxmlformats.org/drawingml/2006/wordprocessingDrawing" xmlns:w10="urn:schemas-microsoft-com:office:word" xmlns:w="http://schemas.openxmlformats.org/wordprocessingml/2006/main" xmlns:w14="http://schemas.microsoft.com/office/word/2010/wordml" xmlns:w15="http://schemas.microsoft.com/office/word/2012/wordml" xmlns:wpg="http://schemas.microsoft.com/office/word/2010/wordprocessingGroup" xmlns:wpi="http://schemas.microsoft.com/office/word/2010/wordprocessingInk" xmlns:wne="http://schemas.microsoft.com/office/word/2006/wordml" xmlns:wps="http://schemas.microsoft.com/office/word/2010/wordprocessingShape" mc:Ignorable="w14 w15 wp14">
   <w:abstractNum w:abstractNumId="0">
-    <w:nsid w:val="9B2E8BD7"/>
+    <w:nsid w:val="01BF237D"/>
+    <w:multiLevelType w:val="hybridMultilevel"/>
+    <w:tmpl w:val="F0B85A14"/>
+    <w:lvl w:ilvl="0" w:tplc="08090001">
+      <w:start w:val="1"/>
+      <w:numFmt w:val="bullet"/>
+      <w:lvlText w:val=""/>
+      <w:lvlJc w:val="left"/>
+      <w:pPr>
+        <w:ind w:left="720" w:hanging="360"/>
+      </w:pPr>
+      <w:rPr>
+        <w:rFonts w:ascii="Symbol" w:hAnsi="Symbol" w:hint="default"/>
+      </w:rPr>
+    </w:lvl>
+    <w:lvl w:ilvl="1" w:tplc="08090003">
+      <w:start w:val="1"/>
+      <w:numFmt w:val="bullet"/>
+      <w:lvlText w:val="o"/>
+      <w:lvlJc w:val="left"/>
+      <w:pPr>
+        <w:ind w:left="1440" w:hanging="360"/>
+      </w:pPr>
+      <w:rPr>
+        <w:rFonts w:ascii="Courier New" w:hAnsi="Courier New" w:cs="Courier New" w:hint="default"/>
+      </w:rPr>
+    </w:lvl>
+    <w:lvl w:ilvl="2" w:tplc="08090005" w:tentative="1">
+      <w:start w:val="1"/>
+      <w:numFmt w:val="bullet"/>
+      <w:lvlText w:val=""/>
+      <w:lvlJc w:val="left"/>
+      <w:pPr>
+        <w:ind w:left="2160" w:hanging="360"/>
+      </w:pPr>
+      <w:rPr>
+        <w:rFonts w:ascii="Wingdings" w:hAnsi="Wingdings" w:hint="default"/>
+      </w:rPr>
+    </w:lvl>
+    <w:lvl w:ilvl="3" w:tplc="08090001" w:tentative="1">
+      <w:start w:val="1"/>
+      <w:numFmt w:val="bullet"/>
+      <w:lvlText w:val=""/>
+      <w:lvlJc w:val="left"/>
+      <w:pPr>
+        <w:ind w:left="2880" w:hanging="360"/>
+      </w:pPr>
+      <w:rPr>
+        <w:rFonts w:ascii="Symbol" w:hAnsi="Symbol" w:hint="default"/>
+      </w:rPr>
+    </w:lvl>
+    <w:lvl w:ilvl="4" w:tplc="08090003" w:tentative="1">
+      <w:start w:val="1"/>
+      <w:numFmt w:val="bullet"/>
+      <w:lvlText w:val="o"/>
+      <w:lvlJc w:val="left"/>
+      <w:pPr>
+        <w:ind w:left="3600" w:hanging="360"/>
+      </w:pPr>
+      <w:rPr>
+        <w:rFonts w:ascii="Courier New" w:hAnsi="Courier New" w:cs="Courier New" w:hint="default"/>
+      </w:rPr>
+    </w:lvl>
+    <w:lvl w:ilvl="5" w:tplc="08090005" w:tentative="1">
+      <w:start w:val="1"/>
+      <w:numFmt w:val="bullet"/>
+      <w:lvlText w:val=""/>
+      <w:lvlJc w:val="left"/>
+      <w:pPr>
+        <w:ind w:left="4320" w:hanging="360"/>
+      </w:pPr>
+      <w:rPr>
+        <w:rFonts w:ascii="Wingdings" w:hAnsi="Wingdings" w:hint="default"/>
+      </w:rPr>
+    </w:lvl>
+    <w:lvl w:ilvl="6" w:tplc="08090001" w:tentative="1">
+      <w:start w:val="1"/>
+      <w:numFmt w:val="bullet"/>
+      <w:lvlText w:val=""/>
+      <w:lvlJc w:val="left"/>
+      <w:pPr>
+        <w:ind w:left="5040" w:hanging="360"/>
+      </w:pPr>
+      <w:rPr>
+        <w:rFonts w:ascii="Symbol" w:hAnsi="Symbol" w:hint="default"/>
+      </w:rPr>
+    </w:lvl>
+    <w:lvl w:ilvl="7" w:tplc="08090003" w:tentative="1">
+      <w:start w:val="1"/>
+      <w:numFmt w:val="bullet"/>
+      <w:lvlText w:val="o"/>
+      <w:lvlJc w:val="left"/>
+      <w:pPr>
+        <w:ind w:left="5760" w:hanging="360"/>
+      </w:pPr>
+      <w:rPr>
+        <w:rFonts w:ascii="Courier New" w:hAnsi="Courier New" w:cs="Courier New" w:hint="default"/>
+      </w:rPr>
+    </w:lvl>
+    <w:lvl w:ilvl="8" w:tplc="08090005" w:tentative="1">
+      <w:start w:val="1"/>
+      <w:numFmt w:val="bullet"/>
+      <w:lvlText w:val=""/>
+      <w:lvlJc w:val="left"/>
+      <w:pPr>
+        <w:ind w:left="6480" w:hanging="360"/>
+      </w:pPr>
+      <w:rPr>
+        <w:rFonts w:ascii="Wingdings" w:hAnsi="Wingdings" w:hint="default"/>
+      </w:rPr>
+    </w:lvl>
+  </w:abstractNum>
+  <w:abstractNum w:abstractNumId="1">
+    <w:nsid w:val="0AF9220A"/>
+    <w:multiLevelType w:val="hybridMultilevel"/>
+    <w:tmpl w:val="39B2CF56"/>
+    <w:lvl w:ilvl="0" w:tplc="08090001">
+      <w:start w:val="1"/>
+      <w:numFmt w:val="bullet"/>
+      <w:lvlText w:val=""/>
+      <w:lvlJc w:val="left"/>
+      <w:pPr>
+        <w:ind w:left="720" w:hanging="360"/>
+      </w:pPr>
+      <w:rPr>
+        <w:rFonts w:ascii="Symbol" w:hAnsi="Symbol" w:hint="default"/>
+      </w:rPr>
+    </w:lvl>
+    <w:lvl w:ilvl="1" w:tplc="08090003" w:tentative="1">
+      <w:start w:val="1"/>
+      <w:numFmt w:val="bullet"/>
+      <w:lvlText w:val="o"/>
+      <w:lvlJc w:val="left"/>
+      <w:pPr>
+        <w:ind w:left="1440" w:hanging="360"/>
+      </w:pPr>
+      <w:rPr>
+        <w:rFonts w:ascii="Courier New" w:hAnsi="Courier New" w:cs="Courier New" w:hint="default"/>
+      </w:rPr>
+    </w:lvl>
+    <w:lvl w:ilvl="2" w:tplc="08090005" w:tentative="1">
+      <w:start w:val="1"/>
+      <w:numFmt w:val="bullet"/>
+      <w:lvlText w:val=""/>
+      <w:lvlJc w:val="left"/>
+      <w:pPr>
+        <w:ind w:left="2160" w:hanging="360"/>
+      </w:pPr>
+      <w:rPr>
+        <w:rFonts w:ascii="Wingdings" w:hAnsi="Wingdings" w:hint="default"/>
+      </w:rPr>
+    </w:lvl>
+    <w:lvl w:ilvl="3" w:tplc="08090001" w:tentative="1">
+      <w:start w:val="1"/>
+      <w:numFmt w:val="bullet"/>
+      <w:lvlText w:val=""/>
+      <w:lvlJc w:val="left"/>
+      <w:pPr>
+        <w:ind w:left="2880" w:hanging="360"/>
+      </w:pPr>
+      <w:rPr>
+        <w:rFonts w:ascii="Symbol" w:hAnsi="Symbol" w:hint="default"/>
+      </w:rPr>
+    </w:lvl>
+    <w:lvl w:ilvl="4" w:tplc="08090003" w:tentative="1">
+      <w:start w:val="1"/>
+      <w:numFmt w:val="bullet"/>
+      <w:lvlText w:val="o"/>
+      <w:lvlJc w:val="left"/>
+      <w:pPr>
+        <w:ind w:left="3600" w:hanging="360"/>
+      </w:pPr>
+      <w:rPr>
+        <w:rFonts w:ascii="Courier New" w:hAnsi="Courier New" w:cs="Courier New" w:hint="default"/>
+      </w:rPr>
+    </w:lvl>
+    <w:lvl w:ilvl="5" w:tplc="08090005" w:tentative="1">
+      <w:start w:val="1"/>
+      <w:numFmt w:val="bullet"/>
+      <w:lvlText w:val=""/>
+      <w:lvlJc w:val="left"/>
+      <w:pPr>
+        <w:ind w:left="4320" w:hanging="360"/>
+      </w:pPr>
+      <w:rPr>
+        <w:rFonts w:ascii="Wingdings" w:hAnsi="Wingdings" w:hint="default"/>
+      </w:rPr>
+    </w:lvl>
+    <w:lvl w:ilvl="6" w:tplc="08090001" w:tentative="1">
+      <w:start w:val="1"/>
+      <w:numFmt w:val="bullet"/>
+      <w:lvlText w:val=""/>
+      <w:lvlJc w:val="left"/>
+      <w:pPr>
+        <w:ind w:left="5040" w:hanging="360"/>
+      </w:pPr>
+      <w:rPr>
+        <w:rFonts w:ascii="Symbol" w:hAnsi="Symbol" w:hint="default"/>
+      </w:rPr>
+    </w:lvl>
+    <w:lvl w:ilvl="7" w:tplc="08090003" w:tentative="1">
+      <w:start w:val="1"/>
+      <w:numFmt w:val="bullet"/>
+      <w:lvlText w:val="o"/>
+      <w:lvlJc w:val="left"/>
+      <w:pPr>
+        <w:ind w:left="5760" w:hanging="360"/>
+      </w:pPr>
+      <w:rPr>
+        <w:rFonts w:ascii="Courier New" w:hAnsi="Courier New" w:cs="Courier New" w:hint="default"/>
+      </w:rPr>
+    </w:lvl>
+    <w:lvl w:ilvl="8" w:tplc="08090005" w:tentative="1">
+      <w:start w:val="1"/>
+      <w:numFmt w:val="bullet"/>
+      <w:lvlText w:val=""/>
+      <w:lvlJc w:val="left"/>
+      <w:pPr>
+        <w:ind w:left="6480" w:hanging="360"/>
+      </w:pPr>
+      <w:rPr>
+        <w:rFonts w:ascii="Wingdings" w:hAnsi="Wingdings" w:hint="default"/>
+      </w:rPr>
+    </w:lvl>
+  </w:abstractNum>
+  <w:abstractNum w:abstractNumId="2">
+    <w:nsid w:val="0B8E6B15"/>
+    <w:multiLevelType w:val="hybridMultilevel"/>
+    <w:tmpl w:val="BA8C36CC"/>
+    <w:lvl w:ilvl="0" w:tplc="08090001">
+      <w:start w:val="1"/>
+      <w:numFmt w:val="bullet"/>
+      <w:lvlText w:val=""/>
+      <w:lvlJc w:val="left"/>
+      <w:pPr>
+        <w:ind w:left="720" w:hanging="360"/>
+      </w:pPr>
+      <w:rPr>
+        <w:rFonts w:ascii="Symbol" w:hAnsi="Symbol" w:hint="default"/>
+      </w:rPr>
+    </w:lvl>
+    <w:lvl w:ilvl="1" w:tplc="08090003" w:tentative="1">
+      <w:start w:val="1"/>
+      <w:numFmt w:val="bullet"/>
+      <w:lvlText w:val="o"/>
+      <w:lvlJc w:val="left"/>
+      <w:pPr>
+        <w:ind w:left="1440" w:hanging="360"/>
+      </w:pPr>
+      <w:rPr>
+        <w:rFonts w:ascii="Courier New" w:hAnsi="Courier New" w:cs="Courier New" w:hint="default"/>
+      </w:rPr>
+    </w:lvl>
+    <w:lvl w:ilvl="2" w:tplc="08090005" w:tentative="1">
+      <w:start w:val="1"/>
+      <w:numFmt w:val="bullet"/>
+      <w:lvlText w:val=""/>
+      <w:lvlJc w:val="left"/>
+      <w:pPr>
+        <w:ind w:left="2160" w:hanging="360"/>
+      </w:pPr>
+      <w:rPr>
+        <w:rFonts w:ascii="Wingdings" w:hAnsi="Wingdings" w:hint="default"/>
+      </w:rPr>
+    </w:lvl>
+    <w:lvl w:ilvl="3" w:tplc="08090001" w:tentative="1">
+      <w:start w:val="1"/>
+      <w:numFmt w:val="bullet"/>
+      <w:lvlText w:val=""/>
+      <w:lvlJc w:val="left"/>
+      <w:pPr>
+        <w:ind w:left="2880" w:hanging="360"/>
+      </w:pPr>
+      <w:rPr>
+        <w:rFonts w:ascii="Symbol" w:hAnsi="Symbol" w:hint="default"/>
+      </w:rPr>
+    </w:lvl>
+    <w:lvl w:ilvl="4" w:tplc="08090003" w:tentative="1">
+      <w:start w:val="1"/>
+      <w:numFmt w:val="bullet"/>
+      <w:lvlText w:val="o"/>
+      <w:lvlJc w:val="left"/>
+      <w:pPr>
+        <w:ind w:left="3600" w:hanging="360"/>
+      </w:pPr>
+      <w:rPr>
+        <w:rFonts w:ascii="Courier New" w:hAnsi="Courier New" w:cs="Courier New" w:hint="default"/>
+      </w:rPr>
+    </w:lvl>
+    <w:lvl w:ilvl="5" w:tplc="08090005" w:tentative="1">
+      <w:start w:val="1"/>
+      <w:numFmt w:val="bullet"/>
+      <w:lvlText w:val=""/>
+      <w:lvlJc w:val="left"/>
+      <w:pPr>
+        <w:ind w:left="4320" w:hanging="360"/>
+      </w:pPr>
+      <w:rPr>
+        <w:rFonts w:ascii="Wingdings" w:hAnsi="Wingdings" w:hint="default"/>
+      </w:rPr>
+    </w:lvl>
+    <w:lvl w:ilvl="6" w:tplc="08090001" w:tentative="1">
+      <w:start w:val="1"/>
+      <w:numFmt w:val="bullet"/>
+      <w:lvlText w:val=""/>
+      <w:lvlJc w:val="left"/>
+      <w:pPr>
+        <w:ind w:left="5040" w:hanging="360"/>
+      </w:pPr>
+      <w:rPr>
+        <w:rFonts w:ascii="Symbol" w:hAnsi="Symbol" w:hint="default"/>
+      </w:rPr>
+    </w:lvl>
+    <w:lvl w:ilvl="7" w:tplc="08090003" w:tentative="1">
+      <w:start w:val="1"/>
+      <w:numFmt w:val="bullet"/>
+      <w:lvlText w:val="o"/>
+      <w:lvlJc w:val="left"/>
+      <w:pPr>
+        <w:ind w:left="5760" w:hanging="360"/>
+      </w:pPr>
+      <w:rPr>
+        <w:rFonts w:ascii="Courier New" w:hAnsi="Courier New" w:cs="Courier New" w:hint="default"/>
+      </w:rPr>
+    </w:lvl>
+    <w:lvl w:ilvl="8" w:tplc="08090005" w:tentative="1">
+      <w:start w:val="1"/>
+      <w:numFmt w:val="bullet"/>
+      <w:lvlText w:val=""/>
+      <w:lvlJc w:val="left"/>
+      <w:pPr>
+        <w:ind w:left="6480" w:hanging="360"/>
+      </w:pPr>
+      <w:rPr>
+        <w:rFonts w:ascii="Wingdings" w:hAnsi="Wingdings" w:hint="default"/>
+      </w:rPr>
+    </w:lvl>
+  </w:abstractNum>
+  <w:abstractNum w:abstractNumId="3">
+    <w:nsid w:val="1E3BFF8D"/>
     <w:multiLevelType w:val="multilevel"/>
-    <w:tmpl w:val="A25C4690"/>
+    <w:tmpl w:val="31E47EC2"/>
     <w:lvl w:ilvl="0">
       <w:numFmt w:val="bullet"/>
       <w:lvlText w:val="•"/>
@@ -5781,233 +6464,7 @@
       <w:lvlJc w:val="left"/>
     </w:lvl>
   </w:abstractNum>
-  <w:abstractNum w:abstractNumId="1">
-    <w:nsid w:val="090379A9"/>
-    <w:multiLevelType w:val="hybridMultilevel"/>
-    <w:tmpl w:val="9B96396E"/>
-    <w:lvl w:ilvl="0" w:tplc="04090001">
-      <w:start w:val="1"/>
-      <w:numFmt w:val="bullet"/>
-      <w:lvlText w:val=""/>
-      <w:lvlJc w:val="left"/>
-      <w:pPr>
-        <w:ind w:left="720" w:hanging="360"/>
-      </w:pPr>
-      <w:rPr>
-        <w:rFonts w:ascii="Symbol" w:hAnsi="Symbol" w:hint="default"/>
-      </w:rPr>
-    </w:lvl>
-    <w:lvl w:ilvl="1" w:tplc="08090003">
-      <w:start w:val="1"/>
-      <w:numFmt w:val="bullet"/>
-      <w:lvlText w:val="o"/>
-      <w:lvlJc w:val="left"/>
-      <w:pPr>
-        <w:ind w:left="1440" w:hanging="360"/>
-      </w:pPr>
-      <w:rPr>
-        <w:rFonts w:ascii="Courier New" w:hAnsi="Courier New" w:cs="Courier New" w:hint="default"/>
-      </w:rPr>
-    </w:lvl>
-    <w:lvl w:ilvl="2" w:tplc="08090005" w:tentative="1">
-      <w:start w:val="1"/>
-      <w:numFmt w:val="bullet"/>
-      <w:lvlText w:val=""/>
-      <w:lvlJc w:val="left"/>
-      <w:pPr>
-        <w:ind w:left="2160" w:hanging="360"/>
-      </w:pPr>
-      <w:rPr>
-        <w:rFonts w:ascii="Wingdings" w:hAnsi="Wingdings" w:hint="default"/>
-      </w:rPr>
-    </w:lvl>
-    <w:lvl w:ilvl="3" w:tplc="08090001" w:tentative="1">
-      <w:start w:val="1"/>
-      <w:numFmt w:val="bullet"/>
-      <w:lvlText w:val=""/>
-      <w:lvlJc w:val="left"/>
-      <w:pPr>
-        <w:ind w:left="2880" w:hanging="360"/>
-      </w:pPr>
-      <w:rPr>
-        <w:rFonts w:ascii="Symbol" w:hAnsi="Symbol" w:hint="default"/>
-      </w:rPr>
-    </w:lvl>
-    <w:lvl w:ilvl="4" w:tplc="08090003" w:tentative="1">
-      <w:start w:val="1"/>
-      <w:numFmt w:val="bullet"/>
-      <w:lvlText w:val="o"/>
-      <w:lvlJc w:val="left"/>
-      <w:pPr>
-        <w:ind w:left="3600" w:hanging="360"/>
-      </w:pPr>
-      <w:rPr>
-        <w:rFonts w:ascii="Courier New" w:hAnsi="Courier New" w:cs="Courier New" w:hint="default"/>
-      </w:rPr>
-    </w:lvl>
-    <w:lvl w:ilvl="5" w:tplc="08090005" w:tentative="1">
-      <w:start w:val="1"/>
-      <w:numFmt w:val="bullet"/>
-      <w:lvlText w:val=""/>
-      <w:lvlJc w:val="left"/>
-      <w:pPr>
-        <w:ind w:left="4320" w:hanging="360"/>
-      </w:pPr>
-      <w:rPr>
-        <w:rFonts w:ascii="Wingdings" w:hAnsi="Wingdings" w:hint="default"/>
-      </w:rPr>
-    </w:lvl>
-    <w:lvl w:ilvl="6" w:tplc="08090001" w:tentative="1">
-      <w:start w:val="1"/>
-      <w:numFmt w:val="bullet"/>
-      <w:lvlText w:val=""/>
-      <w:lvlJc w:val="left"/>
-      <w:pPr>
-        <w:ind w:left="5040" w:hanging="360"/>
-      </w:pPr>
-      <w:rPr>
-        <w:rFonts w:ascii="Symbol" w:hAnsi="Symbol" w:hint="default"/>
-      </w:rPr>
-    </w:lvl>
-    <w:lvl w:ilvl="7" w:tplc="08090003" w:tentative="1">
-      <w:start w:val="1"/>
-      <w:numFmt w:val="bullet"/>
-      <w:lvlText w:val="o"/>
-      <w:lvlJc w:val="left"/>
-      <w:pPr>
-        <w:ind w:left="5760" w:hanging="360"/>
-      </w:pPr>
-      <w:rPr>
-        <w:rFonts w:ascii="Courier New" w:hAnsi="Courier New" w:cs="Courier New" w:hint="default"/>
-      </w:rPr>
-    </w:lvl>
-    <w:lvl w:ilvl="8" w:tplc="08090005" w:tentative="1">
-      <w:start w:val="1"/>
-      <w:numFmt w:val="bullet"/>
-      <w:lvlText w:val=""/>
-      <w:lvlJc w:val="left"/>
-      <w:pPr>
-        <w:ind w:left="6480" w:hanging="360"/>
-      </w:pPr>
-      <w:rPr>
-        <w:rFonts w:ascii="Wingdings" w:hAnsi="Wingdings" w:hint="default"/>
-      </w:rPr>
-    </w:lvl>
-  </w:abstractNum>
-  <w:abstractNum w:abstractNumId="2">
-    <w:nsid w:val="0A6F73F6"/>
-    <w:multiLevelType w:val="hybridMultilevel"/>
-    <w:tmpl w:val="066CC874"/>
-    <w:lvl w:ilvl="0" w:tplc="04090001">
-      <w:start w:val="1"/>
-      <w:numFmt w:val="bullet"/>
-      <w:lvlText w:val=""/>
-      <w:lvlJc w:val="left"/>
-      <w:pPr>
-        <w:ind w:left="720" w:hanging="360"/>
-      </w:pPr>
-      <w:rPr>
-        <w:rFonts w:ascii="Symbol" w:hAnsi="Symbol" w:hint="default"/>
-      </w:rPr>
-    </w:lvl>
-    <w:lvl w:ilvl="1" w:tplc="08090003" w:tentative="1">
-      <w:start w:val="1"/>
-      <w:numFmt w:val="bullet"/>
-      <w:lvlText w:val="o"/>
-      <w:lvlJc w:val="left"/>
-      <w:pPr>
-        <w:ind w:left="1440" w:hanging="360"/>
-      </w:pPr>
-      <w:rPr>
-        <w:rFonts w:ascii="Courier New" w:hAnsi="Courier New" w:cs="Courier New" w:hint="default"/>
-      </w:rPr>
-    </w:lvl>
-    <w:lvl w:ilvl="2" w:tplc="08090005" w:tentative="1">
-      <w:start w:val="1"/>
-      <w:numFmt w:val="bullet"/>
-      <w:lvlText w:val=""/>
-      <w:lvlJc w:val="left"/>
-      <w:pPr>
-        <w:ind w:left="2160" w:hanging="360"/>
-      </w:pPr>
-      <w:rPr>
-        <w:rFonts w:ascii="Wingdings" w:hAnsi="Wingdings" w:hint="default"/>
-      </w:rPr>
-    </w:lvl>
-    <w:lvl w:ilvl="3" w:tplc="08090001" w:tentative="1">
-      <w:start w:val="1"/>
-      <w:numFmt w:val="bullet"/>
-      <w:lvlText w:val=""/>
-      <w:lvlJc w:val="left"/>
-      <w:pPr>
-        <w:ind w:left="2880" w:hanging="360"/>
-      </w:pPr>
-      <w:rPr>
-        <w:rFonts w:ascii="Symbol" w:hAnsi="Symbol" w:hint="default"/>
-      </w:rPr>
-    </w:lvl>
-    <w:lvl w:ilvl="4" w:tplc="08090003" w:tentative="1">
-      <w:start w:val="1"/>
-      <w:numFmt w:val="bullet"/>
-      <w:lvlText w:val="o"/>
-      <w:lvlJc w:val="left"/>
-      <w:pPr>
-        <w:ind w:left="3600" w:hanging="360"/>
-      </w:pPr>
-      <w:rPr>
-        <w:rFonts w:ascii="Courier New" w:hAnsi="Courier New" w:cs="Courier New" w:hint="default"/>
-      </w:rPr>
-    </w:lvl>
-    <w:lvl w:ilvl="5" w:tplc="08090005" w:tentative="1">
-      <w:start w:val="1"/>
-      <w:numFmt w:val="bullet"/>
-      <w:lvlText w:val=""/>
-      <w:lvlJc w:val="left"/>
-      <w:pPr>
-        <w:ind w:left="4320" w:hanging="360"/>
-      </w:pPr>
-      <w:rPr>
-        <w:rFonts w:ascii="Wingdings" w:hAnsi="Wingdings" w:hint="default"/>
-      </w:rPr>
-    </w:lvl>
-    <w:lvl w:ilvl="6" w:tplc="08090001" w:tentative="1">
-      <w:start w:val="1"/>
-      <w:numFmt w:val="bullet"/>
-      <w:lvlText w:val=""/>
-      <w:lvlJc w:val="left"/>
-      <w:pPr>
-        <w:ind w:left="5040" w:hanging="360"/>
-      </w:pPr>
-      <w:rPr>
-        <w:rFonts w:ascii="Symbol" w:hAnsi="Symbol" w:hint="default"/>
-      </w:rPr>
-    </w:lvl>
-    <w:lvl w:ilvl="7" w:tplc="08090003" w:tentative="1">
-      <w:start w:val="1"/>
-      <w:numFmt w:val="bullet"/>
-      <w:lvlText w:val="o"/>
-      <w:lvlJc w:val="left"/>
-      <w:pPr>
-        <w:ind w:left="5760" w:hanging="360"/>
-      </w:pPr>
-      <w:rPr>
-        <w:rFonts w:ascii="Courier New" w:hAnsi="Courier New" w:cs="Courier New" w:hint="default"/>
-      </w:rPr>
-    </w:lvl>
-    <w:lvl w:ilvl="8" w:tplc="08090005" w:tentative="1">
-      <w:start w:val="1"/>
-      <w:numFmt w:val="bullet"/>
-      <w:lvlText w:val=""/>
-      <w:lvlJc w:val="left"/>
-      <w:pPr>
-        <w:ind w:left="6480" w:hanging="360"/>
-      </w:pPr>
-      <w:rPr>
-        <w:rFonts w:ascii="Wingdings" w:hAnsi="Wingdings" w:hint="default"/>
-      </w:rPr>
-    </w:lvl>
-  </w:abstractNum>
-  <w:abstractNum w:abstractNumId="3">
+  <w:abstractNum w:abstractNumId="4">
     <w:nsid w:val="40257C67"/>
     <w:multiLevelType w:val="multilevel"/>
     <w:tmpl w:val="0809001F"/>
@@ -6097,7 +6554,120 @@
       </w:pPr>
     </w:lvl>
   </w:abstractNum>
-  <w:abstractNum w:abstractNumId="4">
+  <w:abstractNum w:abstractNumId="5">
+    <w:nsid w:val="50614FA5"/>
+    <w:multiLevelType w:val="hybridMultilevel"/>
+    <w:tmpl w:val="6810AF92"/>
+    <w:lvl w:ilvl="0" w:tplc="08090001">
+      <w:start w:val="1"/>
+      <w:numFmt w:val="bullet"/>
+      <w:lvlText w:val=""/>
+      <w:lvlJc w:val="left"/>
+      <w:pPr>
+        <w:ind w:left="720" w:hanging="360"/>
+      </w:pPr>
+      <w:rPr>
+        <w:rFonts w:ascii="Symbol" w:hAnsi="Symbol" w:hint="default"/>
+      </w:rPr>
+    </w:lvl>
+    <w:lvl w:ilvl="1" w:tplc="08090003" w:tentative="1">
+      <w:start w:val="1"/>
+      <w:numFmt w:val="bullet"/>
+      <w:lvlText w:val="o"/>
+      <w:lvlJc w:val="left"/>
+      <w:pPr>
+        <w:ind w:left="1440" w:hanging="360"/>
+      </w:pPr>
+      <w:rPr>
+        <w:rFonts w:ascii="Courier New" w:hAnsi="Courier New" w:cs="Courier New" w:hint="default"/>
+      </w:rPr>
+    </w:lvl>
+    <w:lvl w:ilvl="2" w:tplc="08090005" w:tentative="1">
+      <w:start w:val="1"/>
+      <w:numFmt w:val="bullet"/>
+      <w:lvlText w:val=""/>
+      <w:lvlJc w:val="left"/>
+      <w:pPr>
+        <w:ind w:left="2160" w:hanging="360"/>
+      </w:pPr>
+      <w:rPr>
+        <w:rFonts w:ascii="Wingdings" w:hAnsi="Wingdings" w:hint="default"/>
+      </w:rPr>
+    </w:lvl>
+    <w:lvl w:ilvl="3" w:tplc="08090001" w:tentative="1">
+      <w:start w:val="1"/>
+      <w:numFmt w:val="bullet"/>
+      <w:lvlText w:val=""/>
+      <w:lvlJc w:val="left"/>
+      <w:pPr>
+        <w:ind w:left="2880" w:hanging="360"/>
+      </w:pPr>
+      <w:rPr>
+        <w:rFonts w:ascii="Symbol" w:hAnsi="Symbol" w:hint="default"/>
+      </w:rPr>
+    </w:lvl>
+    <w:lvl w:ilvl="4" w:tplc="08090003" w:tentative="1">
+      <w:start w:val="1"/>
+      <w:numFmt w:val="bullet"/>
+      <w:lvlText w:val="o"/>
+      <w:lvlJc w:val="left"/>
+      <w:pPr>
+        <w:ind w:left="3600" w:hanging="360"/>
+      </w:pPr>
+      <w:rPr>
+        <w:rFonts w:ascii="Courier New" w:hAnsi="Courier New" w:cs="Courier New" w:hint="default"/>
+      </w:rPr>
+    </w:lvl>
+    <w:lvl w:ilvl="5" w:tplc="08090005" w:tentative="1">
+      <w:start w:val="1"/>
+      <w:numFmt w:val="bullet"/>
+      <w:lvlText w:val=""/>
+      <w:lvlJc w:val="left"/>
+      <w:pPr>
+        <w:ind w:left="4320" w:hanging="360"/>
+      </w:pPr>
+      <w:rPr>
+        <w:rFonts w:ascii="Wingdings" w:hAnsi="Wingdings" w:hint="default"/>
+      </w:rPr>
+    </w:lvl>
+    <w:lvl w:ilvl="6" w:tplc="08090001" w:tentative="1">
+      <w:start w:val="1"/>
+      <w:numFmt w:val="bullet"/>
+      <w:lvlText w:val=""/>
+      <w:lvlJc w:val="left"/>
+      <w:pPr>
+        <w:ind w:left="5040" w:hanging="360"/>
+      </w:pPr>
+      <w:rPr>
+        <w:rFonts w:ascii="Symbol" w:hAnsi="Symbol" w:hint="default"/>
+      </w:rPr>
+    </w:lvl>
+    <w:lvl w:ilvl="7" w:tplc="08090003" w:tentative="1">
+      <w:start w:val="1"/>
+      <w:numFmt w:val="bullet"/>
+      <w:lvlText w:val="o"/>
+      <w:lvlJc w:val="left"/>
+      <w:pPr>
+        <w:ind w:left="5760" w:hanging="360"/>
+      </w:pPr>
+      <w:rPr>
+        <w:rFonts w:ascii="Courier New" w:hAnsi="Courier New" w:cs="Courier New" w:hint="default"/>
+      </w:rPr>
+    </w:lvl>
+    <w:lvl w:ilvl="8" w:tplc="08090005" w:tentative="1">
+      <w:start w:val="1"/>
+      <w:numFmt w:val="bullet"/>
+      <w:lvlText w:val=""/>
+      <w:lvlJc w:val="left"/>
+      <w:pPr>
+        <w:ind w:left="6480" w:hanging="360"/>
+      </w:pPr>
+      <w:rPr>
+        <w:rFonts w:ascii="Wingdings" w:hAnsi="Wingdings" w:hint="default"/>
+      </w:rPr>
+    </w:lvl>
+  </w:abstractNum>
+  <w:abstractNum w:abstractNumId="6">
     <w:nsid w:val="59AD0F64"/>
     <w:multiLevelType w:val="multilevel"/>
     <w:tmpl w:val="5810DBCE"/>
@@ -6189,11 +6759,11 @@
       </w:pPr>
     </w:lvl>
   </w:abstractNum>
-  <w:abstractNum w:abstractNumId="5">
-    <w:nsid w:val="61BC2667"/>
+  <w:abstractNum w:abstractNumId="7">
+    <w:nsid w:val="5C7B1460"/>
     <w:multiLevelType w:val="hybridMultilevel"/>
-    <w:tmpl w:val="0678831A"/>
-    <w:lvl w:ilvl="0" w:tplc="04090001">
+    <w:tmpl w:val="9BA44846"/>
+    <w:lvl w:ilvl="0" w:tplc="08090001">
       <w:start w:val="1"/>
       <w:numFmt w:val="bullet"/>
       <w:lvlText w:val=""/>
@@ -6302,279 +6872,53 @@
       </w:rPr>
     </w:lvl>
   </w:abstractNum>
-  <w:abstractNum w:abstractNumId="6">
+  <w:abstractNum w:abstractNumId="8">
     <w:nsid w:val="63905446"/>
     <w:multiLevelType w:val="multilevel"/>
     <w:tmpl w:val="0809001F"/>
     <w:numStyleLink w:val="111111"/>
   </w:abstractNum>
-  <w:abstractNum w:abstractNumId="7">
-    <w:nsid w:val="67B3123C"/>
-    <w:multiLevelType w:val="hybridMultilevel"/>
-    <w:tmpl w:val="7F80D812"/>
-    <w:lvl w:ilvl="0" w:tplc="04090001">
-      <w:start w:val="1"/>
-      <w:numFmt w:val="bullet"/>
-      <w:lvlText w:val=""/>
-      <w:lvlJc w:val="left"/>
-      <w:pPr>
-        <w:ind w:left="720" w:hanging="360"/>
-      </w:pPr>
-      <w:rPr>
-        <w:rFonts w:ascii="Symbol" w:hAnsi="Symbol" w:hint="default"/>
-      </w:rPr>
-    </w:lvl>
-    <w:lvl w:ilvl="1" w:tplc="08090003" w:tentative="1">
-      <w:start w:val="1"/>
-      <w:numFmt w:val="bullet"/>
-      <w:lvlText w:val="o"/>
-      <w:lvlJc w:val="left"/>
-      <w:pPr>
-        <w:ind w:left="1440" w:hanging="360"/>
-      </w:pPr>
-      <w:rPr>
-        <w:rFonts w:ascii="Courier New" w:hAnsi="Courier New" w:cs="Courier New" w:hint="default"/>
-      </w:rPr>
-    </w:lvl>
-    <w:lvl w:ilvl="2" w:tplc="08090005" w:tentative="1">
-      <w:start w:val="1"/>
-      <w:numFmt w:val="bullet"/>
-      <w:lvlText w:val=""/>
-      <w:lvlJc w:val="left"/>
-      <w:pPr>
-        <w:ind w:left="2160" w:hanging="360"/>
-      </w:pPr>
-      <w:rPr>
-        <w:rFonts w:ascii="Wingdings" w:hAnsi="Wingdings" w:hint="default"/>
-      </w:rPr>
-    </w:lvl>
-    <w:lvl w:ilvl="3" w:tplc="08090001" w:tentative="1">
-      <w:start w:val="1"/>
-      <w:numFmt w:val="bullet"/>
-      <w:lvlText w:val=""/>
-      <w:lvlJc w:val="left"/>
-      <w:pPr>
-        <w:ind w:left="2880" w:hanging="360"/>
-      </w:pPr>
-      <w:rPr>
-        <w:rFonts w:ascii="Symbol" w:hAnsi="Symbol" w:hint="default"/>
-      </w:rPr>
-    </w:lvl>
-    <w:lvl w:ilvl="4" w:tplc="08090003" w:tentative="1">
-      <w:start w:val="1"/>
-      <w:numFmt w:val="bullet"/>
-      <w:lvlText w:val="o"/>
-      <w:lvlJc w:val="left"/>
-      <w:pPr>
-        <w:ind w:left="3600" w:hanging="360"/>
-      </w:pPr>
-      <w:rPr>
-        <w:rFonts w:ascii="Courier New" w:hAnsi="Courier New" w:cs="Courier New" w:hint="default"/>
-      </w:rPr>
-    </w:lvl>
-    <w:lvl w:ilvl="5" w:tplc="08090005" w:tentative="1">
-      <w:start w:val="1"/>
-      <w:numFmt w:val="bullet"/>
-      <w:lvlText w:val=""/>
-      <w:lvlJc w:val="left"/>
-      <w:pPr>
-        <w:ind w:left="4320" w:hanging="360"/>
-      </w:pPr>
-      <w:rPr>
-        <w:rFonts w:ascii="Wingdings" w:hAnsi="Wingdings" w:hint="default"/>
-      </w:rPr>
-    </w:lvl>
-    <w:lvl w:ilvl="6" w:tplc="08090001" w:tentative="1">
-      <w:start w:val="1"/>
-      <w:numFmt w:val="bullet"/>
-      <w:lvlText w:val=""/>
-      <w:lvlJc w:val="left"/>
-      <w:pPr>
-        <w:ind w:left="5040" w:hanging="360"/>
-      </w:pPr>
-      <w:rPr>
-        <w:rFonts w:ascii="Symbol" w:hAnsi="Symbol" w:hint="default"/>
-      </w:rPr>
-    </w:lvl>
-    <w:lvl w:ilvl="7" w:tplc="08090003" w:tentative="1">
-      <w:start w:val="1"/>
-      <w:numFmt w:val="bullet"/>
-      <w:lvlText w:val="o"/>
-      <w:lvlJc w:val="left"/>
-      <w:pPr>
-        <w:ind w:left="5760" w:hanging="360"/>
-      </w:pPr>
-      <w:rPr>
-        <w:rFonts w:ascii="Courier New" w:hAnsi="Courier New" w:cs="Courier New" w:hint="default"/>
-      </w:rPr>
-    </w:lvl>
-    <w:lvl w:ilvl="8" w:tplc="08090005" w:tentative="1">
-      <w:start w:val="1"/>
-      <w:numFmt w:val="bullet"/>
-      <w:lvlText w:val=""/>
-      <w:lvlJc w:val="left"/>
-      <w:pPr>
-        <w:ind w:left="6480" w:hanging="360"/>
-      </w:pPr>
-      <w:rPr>
-        <w:rFonts w:ascii="Wingdings" w:hAnsi="Wingdings" w:hint="default"/>
-      </w:rPr>
-    </w:lvl>
-  </w:abstractNum>
-  <w:abstractNum w:abstractNumId="8">
-    <w:nsid w:val="730B2C19"/>
-    <w:multiLevelType w:val="hybridMultilevel"/>
-    <w:tmpl w:val="D8245966"/>
-    <w:lvl w:ilvl="0" w:tplc="04090001">
-      <w:start w:val="1"/>
-      <w:numFmt w:val="bullet"/>
-      <w:lvlText w:val=""/>
-      <w:lvlJc w:val="left"/>
-      <w:pPr>
-        <w:ind w:left="720" w:hanging="360"/>
-      </w:pPr>
-      <w:rPr>
-        <w:rFonts w:ascii="Symbol" w:hAnsi="Symbol" w:hint="default"/>
-      </w:rPr>
-    </w:lvl>
-    <w:lvl w:ilvl="1" w:tplc="08090003" w:tentative="1">
-      <w:start w:val="1"/>
-      <w:numFmt w:val="bullet"/>
-      <w:lvlText w:val="o"/>
-      <w:lvlJc w:val="left"/>
-      <w:pPr>
-        <w:ind w:left="1440" w:hanging="360"/>
-      </w:pPr>
-      <w:rPr>
-        <w:rFonts w:ascii="Courier New" w:hAnsi="Courier New" w:cs="Courier New" w:hint="default"/>
-      </w:rPr>
-    </w:lvl>
-    <w:lvl w:ilvl="2" w:tplc="08090005" w:tentative="1">
-      <w:start w:val="1"/>
-      <w:numFmt w:val="bullet"/>
-      <w:lvlText w:val=""/>
-      <w:lvlJc w:val="left"/>
-      <w:pPr>
-        <w:ind w:left="2160" w:hanging="360"/>
-      </w:pPr>
-      <w:rPr>
-        <w:rFonts w:ascii="Wingdings" w:hAnsi="Wingdings" w:hint="default"/>
-      </w:rPr>
-    </w:lvl>
-    <w:lvl w:ilvl="3" w:tplc="08090001" w:tentative="1">
-      <w:start w:val="1"/>
-      <w:numFmt w:val="bullet"/>
-      <w:lvlText w:val=""/>
-      <w:lvlJc w:val="left"/>
-      <w:pPr>
-        <w:ind w:left="2880" w:hanging="360"/>
-      </w:pPr>
-      <w:rPr>
-        <w:rFonts w:ascii="Symbol" w:hAnsi="Symbol" w:hint="default"/>
-      </w:rPr>
-    </w:lvl>
-    <w:lvl w:ilvl="4" w:tplc="08090003" w:tentative="1">
-      <w:start w:val="1"/>
-      <w:numFmt w:val="bullet"/>
-      <w:lvlText w:val="o"/>
-      <w:lvlJc w:val="left"/>
-      <w:pPr>
-        <w:ind w:left="3600" w:hanging="360"/>
-      </w:pPr>
-      <w:rPr>
-        <w:rFonts w:ascii="Courier New" w:hAnsi="Courier New" w:cs="Courier New" w:hint="default"/>
-      </w:rPr>
-    </w:lvl>
-    <w:lvl w:ilvl="5" w:tplc="08090005" w:tentative="1">
-      <w:start w:val="1"/>
-      <w:numFmt w:val="bullet"/>
-      <w:lvlText w:val=""/>
-      <w:lvlJc w:val="left"/>
-      <w:pPr>
-        <w:ind w:left="4320" w:hanging="360"/>
-      </w:pPr>
-      <w:rPr>
-        <w:rFonts w:ascii="Wingdings" w:hAnsi="Wingdings" w:hint="default"/>
-      </w:rPr>
-    </w:lvl>
-    <w:lvl w:ilvl="6" w:tplc="08090001" w:tentative="1">
-      <w:start w:val="1"/>
-      <w:numFmt w:val="bullet"/>
-      <w:lvlText w:val=""/>
-      <w:lvlJc w:val="left"/>
-      <w:pPr>
-        <w:ind w:left="5040" w:hanging="360"/>
-      </w:pPr>
-      <w:rPr>
-        <w:rFonts w:ascii="Symbol" w:hAnsi="Symbol" w:hint="default"/>
-      </w:rPr>
-    </w:lvl>
-    <w:lvl w:ilvl="7" w:tplc="08090003" w:tentative="1">
-      <w:start w:val="1"/>
-      <w:numFmt w:val="bullet"/>
-      <w:lvlText w:val="o"/>
-      <w:lvlJc w:val="left"/>
-      <w:pPr>
-        <w:ind w:left="5760" w:hanging="360"/>
-      </w:pPr>
-      <w:rPr>
-        <w:rFonts w:ascii="Courier New" w:hAnsi="Courier New" w:cs="Courier New" w:hint="default"/>
-      </w:rPr>
-    </w:lvl>
-    <w:lvl w:ilvl="8" w:tplc="08090005" w:tentative="1">
-      <w:start w:val="1"/>
-      <w:numFmt w:val="bullet"/>
-      <w:lvlText w:val=""/>
-      <w:lvlJc w:val="left"/>
-      <w:pPr>
-        <w:ind w:left="6480" w:hanging="360"/>
-      </w:pPr>
-      <w:rPr>
-        <w:rFonts w:ascii="Wingdings" w:hAnsi="Wingdings" w:hint="default"/>
-      </w:rPr>
-    </w:lvl>
-  </w:abstractNum>
   <w:num w:numId="1">
+    <w:abstractNumId w:val="6"/>
+  </w:num>
+  <w:num w:numId="2">
     <w:abstractNumId w:val="4"/>
   </w:num>
-  <w:num w:numId="2">
+  <w:num w:numId="3">
+    <w:abstractNumId w:val="8"/>
+  </w:num>
+  <w:num w:numId="4">
     <w:abstractNumId w:val="3"/>
   </w:num>
-  <w:num w:numId="3">
-    <w:abstractNumId w:val="6"/>
-  </w:num>
-  <w:num w:numId="4">
-    <w:abstractNumId w:val="0"/>
-  </w:num>
   <w:num w:numId="5">
-    <w:abstractNumId w:val="0"/>
+    <w:abstractNumId w:val="3"/>
   </w:num>
   <w:num w:numId="6">
-    <w:abstractNumId w:val="0"/>
+    <w:abstractNumId w:val="3"/>
   </w:num>
   <w:num w:numId="7">
-    <w:abstractNumId w:val="0"/>
+    <w:abstractNumId w:val="3"/>
   </w:num>
   <w:num w:numId="8">
-    <w:abstractNumId w:val="0"/>
+    <w:abstractNumId w:val="3"/>
   </w:num>
   <w:num w:numId="9">
-    <w:abstractNumId w:val="0"/>
+    <w:abstractNumId w:val="3"/>
   </w:num>
   <w:num w:numId="10">
-    <w:abstractNumId w:val="7"/>
+    <w:abstractNumId w:val="2"/>
   </w:num>
   <w:num w:numId="11">
     <w:abstractNumId w:val="5"/>
   </w:num>
   <w:num w:numId="12">
-    <w:abstractNumId w:val="1"/>
+    <w:abstractNumId w:val="0"/>
   </w:num>
   <w:num w:numId="13">
-    <w:abstractNumId w:val="8"/>
+    <w:abstractNumId w:val="7"/>
   </w:num>
   <w:num w:numId="14">
-    <w:abstractNumId w:val="2"/>
+    <w:abstractNumId w:val="1"/>
   </w:num>
   <w:numIdMacAtCleanup w:val="9"/>
 </w:numbering>
@@ -8004,6 +8348,75 @@
       <w:rFonts w:ascii="Times New Roman" w:hAnsi="Times New Roman" w:cs="Times New Roman"/>
     </w:rPr>
   </w:style>
+  <w:style w:type="table" w:styleId="PlainTable1">
+    <w:name w:val="Plain Table 1"/>
+    <w:basedOn w:val="TableNormal"/>
+    <w:rsid w:val="00A70774"/>
+    <w:pPr>
+      <w:spacing w:after="0"/>
+    </w:pPr>
+    <w:tblPr>
+      <w:tblStyleRowBandSize w:val="1"/>
+      <w:tblStyleColBandSize w:val="1"/>
+      <w:tblInd w:w="0" w:type="dxa"/>
+      <w:tblBorders>
+        <w:top w:val="single" w:sz="4" w:space="0" w:color="BFBFBF" w:themeColor="background1" w:themeShade="BF"/>
+        <w:left w:val="single" w:sz="4" w:space="0" w:color="BFBFBF" w:themeColor="background1" w:themeShade="BF"/>
+        <w:bottom w:val="single" w:sz="4" w:space="0" w:color="BFBFBF" w:themeColor="background1" w:themeShade="BF"/>
+        <w:right w:val="single" w:sz="4" w:space="0" w:color="BFBFBF" w:themeColor="background1" w:themeShade="BF"/>
+        <w:insideH w:val="single" w:sz="4" w:space="0" w:color="BFBFBF" w:themeColor="background1" w:themeShade="BF"/>
+        <w:insideV w:val="single" w:sz="4" w:space="0" w:color="BFBFBF" w:themeColor="background1" w:themeShade="BF"/>
+      </w:tblBorders>
+      <w:tblCellMar>
+        <w:top w:w="0" w:type="dxa"/>
+        <w:left w:w="108" w:type="dxa"/>
+        <w:bottom w:w="0" w:type="dxa"/>
+        <w:right w:w="108" w:type="dxa"/>
+      </w:tblCellMar>
+    </w:tblPr>
+    <w:tblStylePr w:type="firstRow">
+      <w:rPr>
+        <w:b/>
+        <w:bCs/>
+      </w:rPr>
+    </w:tblStylePr>
+    <w:tblStylePr w:type="lastRow">
+      <w:rPr>
+        <w:b/>
+        <w:bCs/>
+      </w:rPr>
+      <w:tblPr/>
+      <w:tcPr>
+        <w:tcBorders>
+          <w:top w:val="double" w:sz="4" w:space="0" w:color="BFBFBF" w:themeColor="background1" w:themeShade="BF"/>
+        </w:tcBorders>
+      </w:tcPr>
+    </w:tblStylePr>
+    <w:tblStylePr w:type="firstCol">
+      <w:rPr>
+        <w:b/>
+        <w:bCs/>
+      </w:rPr>
+    </w:tblStylePr>
+    <w:tblStylePr w:type="lastCol">
+      <w:rPr>
+        <w:b/>
+        <w:bCs/>
+      </w:rPr>
+    </w:tblStylePr>
+    <w:tblStylePr w:type="band1Vert">
+      <w:tblPr/>
+      <w:tcPr>
+        <w:shd w:val="clear" w:color="auto" w:fill="F2F2F2" w:themeFill="background1" w:themeFillShade="F2"/>
+      </w:tcPr>
+    </w:tblStylePr>
+    <w:tblStylePr w:type="band1Horz">
+      <w:tblPr/>
+      <w:tcPr>
+        <w:shd w:val="clear" w:color="auto" w:fill="F2F2F2" w:themeFill="background1" w:themeFillShade="F2"/>
+      </w:tcPr>
+    </w:tblStylePr>
+  </w:style>
 </w:styles>
 </file>
 

</xml_diff>